<commit_message>
Incoroporated review feedback and additional changes
</commit_message>
<xml_diff>
--- a/doc/release/HPC DME Release Notes 3.7.0.docx
+++ b/doc/release/HPC DME Release Notes 3.7.0.docx
@@ -3289,8 +3289,56 @@
                 <w:sz w:val="28"/>
                 <w:szCs w:val="28"/>
               </w:rPr>
-              <w:t xml:space="preserve">Enhanced the My Profile page of the DME web application to display all the groups the user belongs to. </w:t>
-            </w:r>
+              <w:t xml:space="preserve">Enhanced the My Profile page of the DME web application to display all the </w:t>
+            </w:r>
+            <w:r>
+              <w:rPr>
+                <w:sz w:val="28"/>
+                <w:szCs w:val="28"/>
+              </w:rPr>
+              <w:t xml:space="preserve">user’s </w:t>
+            </w:r>
+            <w:r>
+              <w:rPr>
+                <w:sz w:val="28"/>
+                <w:szCs w:val="28"/>
+              </w:rPr>
+              <w:t xml:space="preserve">group. </w:t>
+            </w:r>
+            <w:r>
+              <w:rPr>
+                <w:sz w:val="28"/>
+                <w:szCs w:val="28"/>
+              </w:rPr>
+              <w:t xml:space="preserve">For instructions, refer to </w:t>
+            </w:r>
+            <w:hyperlink r:id="rId7" w:history="1">
+              <w:r>
+                <w:rPr>
+                  <w:rStyle w:val="Hyperlink"/>
+                  <w:sz w:val="28"/>
+                  <w:szCs w:val="28"/>
+                </w:rPr>
+                <w:t>Viewing Your User Profile via the GUI</w:t>
+              </w:r>
+            </w:hyperlink>
+            <w:r>
+              <w:rPr>
+                <w:sz w:val="28"/>
+                <w:szCs w:val="28"/>
+              </w:rPr>
+              <w:t>.</w:t>
+            </w:r>
+          </w:p>
+          <w:p>
+            <w:pPr>
+              <w:pStyle w:val="NormalWeb"/>
+              <w:spacing w:before="240" w:beforeAutospacing="0" w:after="0" w:afterAutospacing="0"/>
+              <w:rPr>
+                <w:sz w:val="28"/>
+                <w:szCs w:val="28"/>
+              </w:rPr>
+            </w:pPr>
           </w:p>
           <w:p>
             <w:pPr>
@@ -3420,6 +3468,8 @@
                 <w:szCs w:val="28"/>
               </w:rPr>
             </w:pPr>
+            <w:bookmarkStart w:id="2" w:name="OLE_LINK9"/>
+            <w:bookmarkStart w:id="3" w:name="OLE_LINK10"/>
             <w:r>
               <w:rPr>
                 <w:color w:val="0E101A"/>
@@ -3452,7 +3502,23 @@
                 <w:sz w:val="28"/>
                 <w:szCs w:val="28"/>
               </w:rPr>
-              <w:t xml:space="preserve">Fixed the Browse page not displaying the user's archives when they do not have permission on their default archive, or they do not have a default archive (basepath) associated with their account. </w:t>
+              <w:t>Fixed the Browse page not displaying the user's archives when they do not have permission on their default archive</w:t>
+            </w:r>
+            <w:r>
+              <w:rPr>
+                <w:color w:val="0E101A"/>
+                <w:sz w:val="28"/>
+                <w:szCs w:val="28"/>
+              </w:rPr>
+              <w:t>,</w:t>
+            </w:r>
+            <w:r>
+              <w:rPr>
+                <w:color w:val="0E101A"/>
+                <w:sz w:val="28"/>
+                <w:szCs w:val="28"/>
+              </w:rPr>
+              <w:t xml:space="preserve"> or they do not have a default archive (basepath) associated with their account. </w:t>
             </w:r>
           </w:p>
           <w:p>
@@ -3476,8 +3542,8 @@
                 <w:szCs w:val="28"/>
               </w:rPr>
             </w:pPr>
-            <w:bookmarkStart w:id="2" w:name="OLE_LINK1"/>
-            <w:bookmarkStart w:id="3" w:name="OLE_LINK2"/>
+            <w:bookmarkStart w:id="4" w:name="OLE_LINK1"/>
+            <w:bookmarkStart w:id="5" w:name="OLE_LINK2"/>
             <w:r>
               <w:rPr>
                 <w:color w:val="0E101A"/>
@@ -3501,11 +3567,41 @@
                 <w:sz w:val="28"/>
                 <w:szCs w:val="28"/>
               </w:rPr>
-              <w:t>Fixed the issue of incorrect folder structure being created at the destination location during downloads if the user has selected the "Create Parent Collection" option on the Download page of the DME web application.</w:t>
-            </w:r>
-          </w:p>
-          <w:bookmarkEnd w:id="2"/>
-          <w:bookmarkEnd w:id="3"/>
+              <w:t>Fixed incorrect folder structure being created at the destination location during downloads if the user has selected the "Create Parent Collection" option on the Download page of the DME web application.</w:t>
+            </w:r>
+            <w:r>
+              <w:rPr>
+                <w:color w:val="0E101A"/>
+                <w:sz w:val="28"/>
+                <w:szCs w:val="28"/>
+              </w:rPr>
+              <w:t xml:space="preserve"> </w:t>
+            </w:r>
+            <w:r>
+              <w:rPr>
+                <w:sz w:val="28"/>
+                <w:szCs w:val="28"/>
+              </w:rPr>
+              <w:t xml:space="preserve">For instructions, refer to </w:t>
+            </w:r>
+            <w:hyperlink r:id="rId8" w:history="1">
+              <w:r>
+                <w:rPr>
+                  <w:rStyle w:val="Hyperlink"/>
+                  <w:sz w:val="28"/>
+                  <w:szCs w:val="28"/>
+                </w:rPr>
+                <w:t>Downloading to Other Locations</w:t>
+              </w:r>
+            </w:hyperlink>
+            <w:r>
+              <w:rPr>
+                <w:sz w:val="28"/>
+                <w:szCs w:val="28"/>
+              </w:rPr>
+              <w:t>.</w:t>
+            </w:r>
+          </w:p>
           <w:p>
             <w:pPr>
               <w:pStyle w:val="NormalWeb"/>
@@ -3517,6 +3613,8 @@
               </w:rPr>
             </w:pPr>
           </w:p>
+          <w:bookmarkEnd w:id="4"/>
+          <w:bookmarkEnd w:id="5"/>
           <w:p>
             <w:pPr>
               <w:pStyle w:val="NormalWeb"/>
@@ -3527,13 +3625,25 @@
                 <w:szCs w:val="28"/>
               </w:rPr>
             </w:pPr>
-            <w:r>
+          </w:p>
+          <w:p>
+            <w:pPr>
+              <w:pStyle w:val="NormalWeb"/>
+              <w:spacing w:before="0" w:beforeAutospacing="0" w:after="0" w:afterAutospacing="0"/>
               <w:rPr>
                 <w:color w:val="0E101A"/>
                 <w:sz w:val="28"/>
                 <w:szCs w:val="28"/>
+              </w:rPr>
+            </w:pPr>
+            <w:r>
+              <w:rPr>
+                <w:color w:val="0E101A"/>
+                <w:sz w:val="28"/>
+                <w:szCs w:val="28"/>
                 <w:u w:val="single"/>
               </w:rPr>
+              <w:lastRenderedPageBreak/>
               <w:t>HPCDATAMGM-</w:t>
             </w:r>
             <w:r>
@@ -3692,7 +3802,63 @@
                 <w:sz w:val="28"/>
                 <w:szCs w:val="28"/>
               </w:rPr>
-              <w:t>as the label of the button on the Edit Group dialog of the Manage Group screen.</w:t>
+              <w:t xml:space="preserve">as the button </w:t>
+            </w:r>
+            <w:r>
+              <w:rPr>
+                <w:color w:val="0E101A"/>
+                <w:sz w:val="28"/>
+                <w:szCs w:val="28"/>
+              </w:rPr>
+              <w:t xml:space="preserve">label </w:t>
+            </w:r>
+            <w:r>
+              <w:rPr>
+                <w:color w:val="0E101A"/>
+                <w:sz w:val="28"/>
+                <w:szCs w:val="28"/>
+              </w:rPr>
+              <w:t>on the</w:t>
+            </w:r>
+            <w:r>
+              <w:rPr>
+                <w:color w:val="0E101A"/>
+                <w:sz w:val="28"/>
+                <w:szCs w:val="28"/>
+              </w:rPr>
+              <w:t xml:space="preserve"> Update</w:t>
+            </w:r>
+            <w:r>
+              <w:rPr>
+                <w:color w:val="0E101A"/>
+                <w:sz w:val="28"/>
+                <w:szCs w:val="28"/>
+              </w:rPr>
+              <w:t xml:space="preserve"> Group </w:t>
+            </w:r>
+            <w:r>
+              <w:rPr>
+                <w:color w:val="0E101A"/>
+                <w:sz w:val="28"/>
+                <w:szCs w:val="28"/>
+              </w:rPr>
+              <w:t>page</w:t>
+            </w:r>
+            <w:r>
+              <w:rPr>
+                <w:color w:val="0E101A"/>
+                <w:sz w:val="28"/>
+                <w:szCs w:val="28"/>
+              </w:rPr>
+              <w:t xml:space="preserve"> of the </w:t>
+            </w:r>
+            <w:r>
+              <w:rPr>
+                <w:color w:val="0E101A"/>
+                <w:sz w:val="28"/>
+                <w:szCs w:val="28"/>
+              </w:rPr>
+              <w:t xml:space="preserve">DME web application. </w:t>
             </w:r>
           </w:p>
           <w:p>
@@ -3723,7 +3889,6 @@
                 <w:szCs w:val="28"/>
                 <w:u w:val="single"/>
               </w:rPr>
-              <w:lastRenderedPageBreak/>
               <w:t>HPCDATAMGM-2010</w:t>
             </w:r>
             <w:r>
@@ -3740,7 +3905,65 @@
                 <w:sz w:val="28"/>
                 <w:szCs w:val="28"/>
               </w:rPr>
-              <w:t>Fixed the system displaying a "Null or empty request" error on the Edit Group page of the DME web application when adding a user who already is part of the group.</w:t>
+              <w:t xml:space="preserve">Fixed the system displaying a "Null or empty request" error on the </w:t>
+            </w:r>
+            <w:r>
+              <w:rPr>
+                <w:color w:val="0E101A"/>
+                <w:sz w:val="28"/>
+                <w:szCs w:val="28"/>
+              </w:rPr>
+              <w:t>Update</w:t>
+            </w:r>
+            <w:r>
+              <w:rPr>
+                <w:color w:val="0E101A"/>
+                <w:sz w:val="28"/>
+                <w:szCs w:val="28"/>
+              </w:rPr>
+              <w:t xml:space="preserve"> Group page of the DME web application when adding a user who already is part of the group.</w:t>
+            </w:r>
+            <w:r>
+              <w:rPr>
+                <w:color w:val="0E101A"/>
+                <w:sz w:val="28"/>
+                <w:szCs w:val="28"/>
+              </w:rPr>
+              <w:t xml:space="preserve"> </w:t>
+            </w:r>
+            <w:r>
+              <w:rPr>
+                <w:color w:val="0E101A"/>
+                <w:sz w:val="28"/>
+                <w:szCs w:val="28"/>
+              </w:rPr>
+              <w:t>For instructions, refer to</w:t>
+            </w:r>
+            <w:r>
+              <w:rPr>
+                <w:color w:val="0E101A"/>
+                <w:sz w:val="28"/>
+                <w:szCs w:val="28"/>
+              </w:rPr>
+              <w:t xml:space="preserve"> </w:t>
+            </w:r>
+            <w:hyperlink r:id="rId9" w:history="1">
+              <w:r>
+                <w:rPr>
+                  <w:rStyle w:val="Hyperlink"/>
+                  <w:sz w:val="28"/>
+                  <w:szCs w:val="28"/>
+                </w:rPr>
+                <w:t>Updating a Group via the GUI</w:t>
+              </w:r>
+            </w:hyperlink>
+            <w:r>
+              <w:rPr>
+                <w:color w:val="0E101A"/>
+                <w:sz w:val="28"/>
+                <w:szCs w:val="28"/>
+              </w:rPr>
+              <w:t>.</w:t>
             </w:r>
           </w:p>
           <w:p>
@@ -3789,6 +4012,40 @@
               </w:rPr>
               <w:t xml:space="preserve">Fixed the Update Bulk Metadata page of the DME web application displaying a "Value cannot be empty" error when the user updates multiple attributes for files or collections selected from the Search Results page. </w:t>
             </w:r>
+            <w:r>
+              <w:rPr>
+                <w:color w:val="0E101A"/>
+                <w:sz w:val="28"/>
+                <w:szCs w:val="28"/>
+              </w:rPr>
+              <w:t>For instructions, refer to</w:t>
+            </w:r>
+            <w:r>
+              <w:rPr>
+                <w:color w:val="0E101A"/>
+                <w:sz w:val="28"/>
+                <w:szCs w:val="28"/>
+              </w:rPr>
+              <w:t xml:space="preserve"> </w:t>
+            </w:r>
+            <w:hyperlink r:id="rId10" w:history="1">
+              <w:r>
+                <w:rPr>
+                  <w:rStyle w:val="Hyperlink"/>
+                  <w:sz w:val="28"/>
+                  <w:szCs w:val="28"/>
+                </w:rPr>
+                <w:t>Updating Metadata for Multiple Collections via the GUI</w:t>
+              </w:r>
+            </w:hyperlink>
+            <w:r>
+              <w:rPr>
+                <w:color w:val="0E101A"/>
+                <w:sz w:val="28"/>
+                <w:szCs w:val="28"/>
+              </w:rPr>
+              <w:t>.</w:t>
+            </w:r>
           </w:p>
           <w:p>
             <w:pPr>
@@ -3801,12 +4058,25 @@
               </w:rPr>
             </w:pPr>
           </w:p>
+          <w:bookmarkEnd w:id="2"/>
+          <w:bookmarkEnd w:id="3"/>
           <w:p>
             <w:pPr>
               <w:pStyle w:val="NormalWeb"/>
               <w:spacing w:before="0" w:beforeAutospacing="0" w:after="0" w:afterAutospacing="0"/>
               <w:rPr>
                 <w:color w:val="0E101A"/>
+                <w:sz w:val="28"/>
+                <w:szCs w:val="28"/>
+              </w:rPr>
+            </w:pPr>
+          </w:p>
+          <w:p>
+            <w:pPr>
+              <w:pStyle w:val="NormalWeb"/>
+              <w:spacing w:before="0" w:beforeAutospacing="0" w:after="0" w:afterAutospacing="0"/>
+              <w:rPr>
+                <w:color w:val="0E101A"/>
               </w:rPr>
             </w:pPr>
           </w:p>
@@ -3988,7 +4258,35 @@
                 <w:sz w:val="28"/>
                 <w:szCs w:val="28"/>
               </w:rPr>
-              <w:t xml:space="preserve">DME will now email the admin list if the </w:t>
+              <w:t xml:space="preserve">DME will now email the </w:t>
+            </w:r>
+            <w:r>
+              <w:rPr>
+                <w:sz w:val="28"/>
+                <w:szCs w:val="28"/>
+              </w:rPr>
+              <w:t>DME administrators</w:t>
+            </w:r>
+            <w:r>
+              <w:rPr>
+                <w:sz w:val="28"/>
+                <w:szCs w:val="28"/>
+              </w:rPr>
+              <w:t xml:space="preserve"> </w:t>
+            </w:r>
+            <w:r>
+              <w:rPr>
+                <w:sz w:val="28"/>
+                <w:szCs w:val="28"/>
+              </w:rPr>
+              <w:t xml:space="preserve">mailing </w:t>
+            </w:r>
+            <w:r>
+              <w:rPr>
+                <w:sz w:val="28"/>
+                <w:szCs w:val="28"/>
+              </w:rPr>
+              <w:t xml:space="preserve">list if the </w:t>
             </w:r>
             <w:r>
               <w:rPr>
@@ -4018,7 +4316,7 @@
                 <w:sz w:val="28"/>
                 <w:szCs w:val="28"/>
               </w:rPr>
-              <w:t xml:space="preserve">.  The email is to notify the DME system administrators that </w:t>
+              <w:t xml:space="preserve">.  The email is to notify the system administrators that </w:t>
             </w:r>
             <w:r>
               <w:rPr>
@@ -4356,21 +4654,35 @@
                 <w:sz w:val="28"/>
                 <w:szCs w:val="28"/>
               </w:rPr>
-              <w:t xml:space="preserve">The CLU was upgraded in </w:t>
-            </w:r>
-            <w:r>
-              <w:rPr>
-                <w:sz w:val="28"/>
-                <w:szCs w:val="28"/>
-              </w:rPr>
-              <w:t xml:space="preserve">this </w:t>
-            </w:r>
-            <w:r>
-              <w:rPr>
-                <w:sz w:val="28"/>
-                <w:szCs w:val="28"/>
-              </w:rPr>
-              <w:t xml:space="preserve">Release to run on Java </w:t>
+              <w:t>Th</w:t>
+            </w:r>
+            <w:r>
+              <w:rPr>
+                <w:sz w:val="28"/>
+                <w:szCs w:val="28"/>
+              </w:rPr>
+              <w:t>e CLU was upgraded</w:t>
+            </w:r>
+            <w:r>
+              <w:rPr>
+                <w:sz w:val="28"/>
+                <w:szCs w:val="28"/>
+              </w:rPr>
+              <w:t xml:space="preserve"> </w:t>
+            </w:r>
+            <w:r>
+              <w:rPr>
+                <w:sz w:val="28"/>
+                <w:szCs w:val="28"/>
+              </w:rPr>
+              <w:t xml:space="preserve">in this Release </w:t>
+            </w:r>
+            <w:r>
+              <w:rPr>
+                <w:sz w:val="28"/>
+                <w:szCs w:val="28"/>
+              </w:rPr>
+              <w:t xml:space="preserve">to run on Java </w:t>
             </w:r>
             <w:r>
               <w:rPr>
@@ -4392,7 +4704,16 @@
                 <w:sz w:val="28"/>
                 <w:szCs w:val="28"/>
               </w:rPr>
-              <w:t xml:space="preserve">If you run the commands on Helix/Biowulf,  execute </w:t>
+              <w:t xml:space="preserve">If you run the commands on </w:t>
+            </w:r>
+            <w:r>
+              <w:rPr>
+                <w:color w:val="212121"/>
+                <w:sz w:val="28"/>
+                <w:szCs w:val="28"/>
+              </w:rPr>
+              <w:lastRenderedPageBreak/>
+              <w:t xml:space="preserve">Helix/Biowulf,  execute </w:t>
             </w:r>
             <w:r>
               <w:rPr>
@@ -4725,7 +5046,7 @@
               </w:rPr>
               <w:t xml:space="preserve"> </w:t>
             </w:r>
-            <w:hyperlink r:id="rId7" w:history="1">
+            <w:hyperlink r:id="rId11" w:history="1">
               <w:r>
                 <w:rPr>
                   <w:rStyle w:val="Hyperlink"/>
@@ -4819,7 +5140,7 @@
               </w:rPr>
               <w:t xml:space="preserve">, visit </w:t>
             </w:r>
-            <w:hyperlink r:id="rId8" w:history="1">
+            <w:hyperlink r:id="rId12" w:history="1">
               <w:r>
                 <w:rPr>
                   <w:rStyle w:val="Hyperlink"/>
@@ -5012,7 +5333,7 @@
                 <w:szCs w:val="28"/>
               </w:rPr>
             </w:pPr>
-            <w:hyperlink r:id="rId9" w:history="1">
+            <w:hyperlink r:id="rId13" w:history="1">
               <w:r>
                 <w:rPr>
                   <w:rStyle w:val="Hyperlink"/>
@@ -5066,7 +5387,7 @@
                 <w:szCs w:val="28"/>
               </w:rPr>
             </w:pPr>
-            <w:hyperlink r:id="rId10" w:history="1">
+            <w:hyperlink r:id="rId14" w:history="1">
               <w:r>
                 <w:rPr>
                   <w:rStyle w:val="Hyperlink"/>
@@ -5112,7 +5433,7 @@
                 <w:szCs w:val="28"/>
               </w:rPr>
             </w:pPr>
-            <w:hyperlink r:id="rId11" w:history="1">
+            <w:hyperlink r:id="rId15" w:history="1">
               <w:r>
                 <w:rPr>
                   <w:rStyle w:val="Hyperlink"/>
@@ -5176,7 +5497,7 @@
                 <w:szCs w:val="28"/>
               </w:rPr>
             </w:pPr>
-            <w:hyperlink r:id="rId12" w:history="1">
+            <w:hyperlink r:id="rId16" w:history="1">
               <w:r>
                 <w:rPr>
                   <w:rStyle w:val="Hyperlink"/>
@@ -5254,7 +5575,7 @@
                 <w:szCs w:val="28"/>
               </w:rPr>
             </w:pPr>
-            <w:hyperlink r:id="rId13" w:history="1">
+            <w:hyperlink r:id="rId17" w:history="1">
               <w:r>
                 <w:rPr>
                   <w:rStyle w:val="Hyperlink"/>

</xml_diff>